<commit_message>
DSD / NoC Update
</commit_message>
<xml_diff>
--- a/RISCV/trunk/docs/FRISCV5.docx
+++ b/RISCV/trunk/docs/FRISCV5.docx
@@ -24,12 +24,7 @@
         <w:t xml:space="preserve">support for </w:t>
       </w:r>
       <w:r>
-        <w:t xml:space="preserve">larger </w:t>
-      </w:r>
-      <w:bookmarkStart w:id="0" w:name="_GoBack"/>
-      <w:bookmarkEnd w:id="0"/>
-      <w:r>
-        <w:t>constants</w:t>
+        <w:t>larger constants</w:t>
       </w:r>
       <w:r>
         <w:t xml:space="preserve">. </w:t>
@@ -39,6 +34,9 @@
       </w:r>
     </w:p>
     <w:p>
+      <w:pPr>
+        <w:pStyle w:val="Heading1"/>
+      </w:pPr>
       <w:r>
         <w:t>Base Instruction Formats</w:t>
       </w:r>
@@ -1938,23 +1936,7 @@
                 <w:sz w:val="16"/>
                 <w:szCs w:val="16"/>
               </w:rPr>
-              <w:t>I</w:t>
-            </w:r>
-            <w:r>
-              <w:rPr>
-                <w:color w:val="FFFFFF" w:themeColor="background1"/>
-                <w:sz w:val="16"/>
-                <w:szCs w:val="16"/>
-              </w:rPr>
-              <w:t>64</w:t>
-            </w:r>
-            <w:r>
-              <w:rPr>
-                <w:color w:val="FFFFFF" w:themeColor="background1"/>
-                <w:sz w:val="16"/>
-                <w:szCs w:val="16"/>
-              </w:rPr>
-              <w:t>-Type</w:t>
+              <w:t>I64-Type</w:t>
             </w:r>
           </w:p>
         </w:tc>
@@ -2432,23 +2414,7 @@
                 <w:sz w:val="16"/>
                 <w:szCs w:val="16"/>
               </w:rPr>
-              <w:t>S</w:t>
-            </w:r>
-            <w:r>
-              <w:rPr>
-                <w:color w:val="FFFFFF" w:themeColor="background1"/>
-                <w:sz w:val="16"/>
-                <w:szCs w:val="16"/>
-              </w:rPr>
-              <w:t>64</w:t>
-            </w:r>
-            <w:r>
-              <w:rPr>
-                <w:color w:val="FFFFFF" w:themeColor="background1"/>
-                <w:sz w:val="16"/>
-                <w:szCs w:val="16"/>
-              </w:rPr>
-              <w:t>-Type</w:t>
+              <w:t>S64-Type</w:t>
             </w:r>
           </w:p>
         </w:tc>
@@ -2927,23 +2893,7 @@
                 <w:sz w:val="16"/>
                 <w:szCs w:val="16"/>
               </w:rPr>
-              <w:t>SB</w:t>
-            </w:r>
-            <w:r>
-              <w:rPr>
-                <w:color w:val="FFFFFF" w:themeColor="background1"/>
-                <w:sz w:val="16"/>
-                <w:szCs w:val="16"/>
-              </w:rPr>
-              <w:t>64</w:t>
-            </w:r>
-            <w:r>
-              <w:rPr>
-                <w:color w:val="FFFFFF" w:themeColor="background1"/>
-                <w:sz w:val="16"/>
-                <w:szCs w:val="16"/>
-              </w:rPr>
-              <w:t>-Type</w:t>
+              <w:t>SB64-Type</w:t>
             </w:r>
           </w:p>
         </w:tc>
@@ -3273,6 +3223,103 @@
               <w:rPr>
                 <w:sz w:val="16"/>
               </w:rPr>
+              <w:t>EXR</w:t>
+            </w:r>
+          </w:p>
+        </w:tc>
+        <w:tc>
+          <w:tcPr>
+            <w:tcW w:w="889" w:type="dxa"/>
+          </w:tcPr>
+          <w:p>
+            <w:pPr>
+              <w:jc w:val="center"/>
+              <w:rPr>
+                <w:sz w:val="16"/>
+              </w:rPr>
+            </w:pPr>
+          </w:p>
+        </w:tc>
+        <w:tc>
+          <w:tcPr>
+            <w:tcW w:w="620" w:type="dxa"/>
+          </w:tcPr>
+          <w:p>
+            <w:pPr>
+              <w:jc w:val="center"/>
+              <w:rPr>
+                <w:sz w:val="16"/>
+              </w:rPr>
+            </w:pPr>
+            <w:r>
+              <w:rPr>
+                <w:sz w:val="16"/>
+              </w:rPr>
+              <w:t>79Dh</w:t>
+            </w:r>
+          </w:p>
+        </w:tc>
+        <w:tc>
+          <w:tcPr>
+            <w:tcW w:w="808" w:type="dxa"/>
+          </w:tcPr>
+          <w:p>
+            <w:pPr>
+              <w:jc w:val="center"/>
+              <w:rPr>
+                <w:sz w:val="16"/>
+              </w:rPr>
+            </w:pPr>
+          </w:p>
+        </w:tc>
+        <w:tc>
+          <w:tcPr>
+            <w:tcW w:w="5194" w:type="dxa"/>
+          </w:tcPr>
+          <w:p>
+            <w:pPr>
+              <w:rPr>
+                <w:sz w:val="16"/>
+              </w:rPr>
+            </w:pPr>
+            <w:r>
+              <w:rPr>
+                <w:sz w:val="16"/>
+              </w:rPr>
+              <w:t>exception routing</w:t>
+            </w:r>
+          </w:p>
+        </w:tc>
+      </w:tr>
+      <w:tr>
+        <w:tc>
+          <w:tcPr>
+            <w:tcW w:w="824" w:type="dxa"/>
+          </w:tcPr>
+          <w:p>
+            <w:pPr>
+              <w:jc w:val="center"/>
+              <w:rPr>
+                <w:sz w:val="16"/>
+              </w:rPr>
+            </w:pPr>
+          </w:p>
+        </w:tc>
+        <w:tc>
+          <w:tcPr>
+            <w:tcW w:w="521" w:type="dxa"/>
+          </w:tcPr>
+          <w:p>
+            <w:pPr>
+              <w:jc w:val="center"/>
+              <w:rPr>
+                <w:sz w:val="16"/>
+              </w:rPr>
+            </w:pPr>
+            <w:r>
+              <w:rPr>
+                <w:sz w:val="16"/>
+              </w:rPr>
               <w:t>SLL</w:t>
             </w:r>
           </w:p>
@@ -3494,18 +3541,12 @@
     </w:p>
     <w:p>
       <w:pPr>
-        <w:pStyle w:val="Heading2"/>
+        <w:pStyle w:val="Heading1"/>
       </w:pPr>
+      <w:bookmarkStart w:id="0" w:name="_GoBack"/>
+      <w:bookmarkEnd w:id="0"/>
       <w:r>
         <w:lastRenderedPageBreak/>
-        <w:t>Additional Instructions</w:t>
-      </w:r>
-    </w:p>
-    <w:p>
-      <w:pPr>
-        <w:pStyle w:val="Heading1"/>
-      </w:pPr>
-      <w:r>
         <w:t>Brownfield Modifications</w:t>
       </w:r>
     </w:p>
@@ -3842,6 +3883,22 @@
         </w:tc>
       </w:tr>
     </w:tbl>
+    <w:p>
+      <w:pPr>
+        <w:pStyle w:val="Heading2"/>
+      </w:pPr>
+      <w:r>
+        <w:t>MEPC Register</w:t>
+      </w:r>
+    </w:p>
+    <w:p>
+      <w:pPr>
+        <w:ind w:left="720"/>
+      </w:pPr>
+      <w:r>
+        <w:t>This register must be 256 byte page aligned.</w:t>
+      </w:r>
+    </w:p>
     <w:p>
       <w:pPr>
         <w:pStyle w:val="Heading2"/>

</xml_diff>